<commit_message>
work on model_2.0, model preprocessing and training
</commit_message>
<xml_diff>
--- a/models/Model_2.0/RoadMap.docx
+++ b/models/Model_2.0/RoadMap.docx
@@ -11,6 +11,7 @@
           <w14:ligatures w14:val="none"/>
         </w:rPr>
       </w:pPr>
+      <w:proofErr w:type="gramStart"/>
       <w:r>
         <w:rPr>
           <w:rFonts w:ascii="Times New Roman" w:eastAsia="Times New Roman" w:hAnsi="Symbol" w:cs="Times New Roman"/>
@@ -35,7 +36,18 @@
           <w:kern w:val="0"/>
           <w14:ligatures w14:val="none"/>
         </w:rPr>
-        <w:t>Data Cleaning and Preprocessing</w:t>
+        <w:t>Data</w:t>
+      </w:r>
+      <w:proofErr w:type="gramEnd"/>
+      <w:r>
+        <w:rPr>
+          <w:rFonts w:ascii="Times New Roman" w:eastAsia="Times New Roman" w:hAnsi="Times New Roman" w:cs="Times New Roman"/>
+          <w:b/>
+          <w:bCs/>
+          <w:kern w:val="0"/>
+          <w14:ligatures w14:val="none"/>
+        </w:rPr>
+        <w:t xml:space="preserve"> Cleaning and Preprocessing</w:t>
       </w:r>
       <w:r>
         <w:rPr>
@@ -95,6 +107,7 @@
         </w:rPr>
         <w:t xml:space="preserve">, </w:t>
       </w:r>
+      <w:proofErr w:type="spellStart"/>
       <w:r>
         <w:rPr>
           <w:rFonts w:ascii="Courier New" w:eastAsia="Times New Roman" w:hAnsi="Courier New" w:cs="Courier New"/>
@@ -105,6 +118,7 @@
         </w:rPr>
         <w:t>FP_Number</w:t>
       </w:r>
+      <w:proofErr w:type="spellEnd"/>
       <w:r>
         <w:rPr>
           <w:rFonts w:ascii="Times New Roman" w:eastAsia="Times New Roman" w:hAnsi="Times New Roman" w:cs="Times New Roman"/>
@@ -113,6 +127,7 @@
         </w:rPr>
         <w:t xml:space="preserve">, </w:t>
       </w:r>
+      <w:proofErr w:type="spellStart"/>
       <w:r>
         <w:rPr>
           <w:rFonts w:ascii="Courier New" w:eastAsia="Times New Roman" w:hAnsi="Courier New" w:cs="Courier New"/>
@@ -123,6 +138,7 @@
         </w:rPr>
         <w:t>TargetWidth</w:t>
       </w:r>
+      <w:proofErr w:type="spellEnd"/>
       <w:r>
         <w:rPr>
           <w:rFonts w:ascii="Times New Roman" w:eastAsia="Times New Roman" w:hAnsi="Times New Roman" w:cs="Times New Roman"/>
@@ -131,6 +147,7 @@
         </w:rPr>
         <w:t xml:space="preserve">, </w:t>
       </w:r>
+      <w:proofErr w:type="spellStart"/>
       <w:r>
         <w:rPr>
           <w:rFonts w:ascii="Courier New" w:eastAsia="Times New Roman" w:hAnsi="Courier New" w:cs="Courier New"/>
@@ -141,6 +158,7 @@
         </w:rPr>
         <w:t>TargetHeight</w:t>
       </w:r>
+      <w:proofErr w:type="spellEnd"/>
       <w:r>
         <w:rPr>
           <w:rFonts w:ascii="Times New Roman" w:eastAsia="Times New Roman" w:hAnsi="Times New Roman" w:cs="Times New Roman"/>
@@ -149,6 +167,7 @@
         </w:rPr>
         <w:t xml:space="preserve"> for now, unless they are needed for training), and retain columns like </w:t>
       </w:r>
+      <w:proofErr w:type="spellStart"/>
       <w:r>
         <w:rPr>
           <w:rFonts w:ascii="Times New Roman" w:eastAsia="Times New Roman" w:hAnsi="Times New Roman" w:cs="Times New Roman"/>
@@ -159,6 +178,7 @@
         </w:rPr>
         <w:t>PlotSize</w:t>
       </w:r>
+      <w:proofErr w:type="spellEnd"/>
       <w:r>
         <w:rPr>
           <w:rFonts w:ascii="Times New Roman" w:eastAsia="Times New Roman" w:hAnsi="Times New Roman" w:cs="Times New Roman"/>
@@ -167,6 +187,7 @@
         </w:rPr>
         <w:t xml:space="preserve">, </w:t>
       </w:r>
+      <w:proofErr w:type="spellStart"/>
       <w:r>
         <w:rPr>
           <w:rFonts w:ascii="Times New Roman" w:eastAsia="Times New Roman" w:hAnsi="Times New Roman" w:cs="Times New Roman"/>
@@ -177,6 +198,7 @@
         </w:rPr>
         <w:t>FloorLevel</w:t>
       </w:r>
+      <w:proofErr w:type="spellEnd"/>
       <w:r>
         <w:rPr>
           <w:rFonts w:ascii="Times New Roman" w:eastAsia="Times New Roman" w:hAnsi="Times New Roman" w:cs="Times New Roman"/>
@@ -245,6 +267,7 @@
           <w14:ligatures w14:val="none"/>
         </w:rPr>
       </w:pPr>
+      <w:proofErr w:type="gramStart"/>
       <w:r>
         <w:rPr>
           <w:rFonts w:ascii="Times New Roman" w:eastAsia="Times New Roman" w:hAnsi="Symbol" w:cs="Times New Roman"/>
@@ -269,7 +292,18 @@
           <w:kern w:val="0"/>
           <w14:ligatures w14:val="none"/>
         </w:rPr>
-        <w:t>Feature Engineering</w:t>
+        <w:t>Feature</w:t>
+      </w:r>
+      <w:proofErr w:type="gramEnd"/>
+      <w:r>
+        <w:rPr>
+          <w:rFonts w:ascii="Times New Roman" w:eastAsia="Times New Roman" w:hAnsi="Times New Roman" w:cs="Times New Roman"/>
+          <w:b/>
+          <w:bCs/>
+          <w:kern w:val="0"/>
+          <w14:ligatures w14:val="none"/>
+        </w:rPr>
+        <w:t xml:space="preserve"> Engineering</w:t>
       </w:r>
       <w:r>
         <w:rPr>
@@ -491,6 +525,7 @@
           <w14:ligatures w14:val="none"/>
         </w:rPr>
       </w:pPr>
+      <w:proofErr w:type="gramStart"/>
       <w:r>
         <w:rPr>
           <w:rFonts w:ascii="Times New Roman" w:eastAsia="Times New Roman" w:hAnsi="Symbol" w:cs="Times New Roman"/>
@@ -515,7 +550,18 @@
           <w:kern w:val="0"/>
           <w14:ligatures w14:val="none"/>
         </w:rPr>
-        <w:t>Conditional Inputs for the Model</w:t>
+        <w:t>Conditional</w:t>
+      </w:r>
+      <w:proofErr w:type="gramEnd"/>
+      <w:r>
+        <w:rPr>
+          <w:rFonts w:ascii="Times New Roman" w:eastAsia="Times New Roman" w:hAnsi="Times New Roman" w:cs="Times New Roman"/>
+          <w:b/>
+          <w:bCs/>
+          <w:kern w:val="0"/>
+          <w14:ligatures w14:val="none"/>
+        </w:rPr>
+        <w:t xml:space="preserve"> Inputs for the Model</w:t>
       </w:r>
       <w:r>
         <w:rPr>
@@ -615,6 +661,7 @@
           <w14:ligatures w14:val="none"/>
         </w:rPr>
       </w:pPr>
+      <w:proofErr w:type="gramStart"/>
       <w:r>
         <w:rPr>
           <w:rFonts w:ascii="Times New Roman" w:eastAsia="Times New Roman" w:hAnsi="Symbol" w:cs="Times New Roman"/>
@@ -639,7 +686,18 @@
           <w:kern w:val="0"/>
           <w14:ligatures w14:val="none"/>
         </w:rPr>
-        <w:t>Model Training (CGAN Strategy)</w:t>
+        <w:t>Model</w:t>
+      </w:r>
+      <w:proofErr w:type="gramEnd"/>
+      <w:r>
+        <w:rPr>
+          <w:rFonts w:ascii="Times New Roman" w:eastAsia="Times New Roman" w:hAnsi="Times New Roman" w:cs="Times New Roman"/>
+          <w:b/>
+          <w:bCs/>
+          <w:kern w:val="0"/>
+          <w14:ligatures w14:val="none"/>
+        </w:rPr>
+        <w:t xml:space="preserve"> Training (CGAN Strategy)</w:t>
       </w:r>
       <w:r>
         <w:rPr>
@@ -845,6 +903,7 @@
           <w14:ligatures w14:val="none"/>
         </w:rPr>
       </w:pPr>
+      <w:proofErr w:type="gramStart"/>
       <w:r>
         <w:rPr>
           <w:rFonts w:ascii="Times New Roman" w:eastAsia="Times New Roman" w:hAnsi="Symbol" w:cs="Times New Roman"/>
@@ -869,7 +928,18 @@
           <w:kern w:val="0"/>
           <w14:ligatures w14:val="none"/>
         </w:rPr>
-        <w:t>Validation and Refinement</w:t>
+        <w:t>Validation</w:t>
+      </w:r>
+      <w:proofErr w:type="gramEnd"/>
+      <w:r>
+        <w:rPr>
+          <w:rFonts w:ascii="Times New Roman" w:eastAsia="Times New Roman" w:hAnsi="Times New Roman" w:cs="Times New Roman"/>
+          <w:b/>
+          <w:bCs/>
+          <w:kern w:val="0"/>
+          <w14:ligatures w14:val="none"/>
+        </w:rPr>
+        <w:t xml:space="preserve"> and Refinement</w:t>
       </w:r>
       <w:r>
         <w:rPr>
@@ -954,6 +1024,7 @@
           <w14:ligatures w14:val="none"/>
         </w:rPr>
       </w:pPr>
+      <w:proofErr w:type="gramStart"/>
       <w:r>
         <w:rPr>
           <w:rFonts w:ascii="Times New Roman" w:eastAsia="Times New Roman" w:hAnsi="Symbol" w:cs="Times New Roman"/>
@@ -978,7 +1049,18 @@
           <w:kern w:val="0"/>
           <w14:ligatures w14:val="none"/>
         </w:rPr>
-        <w:t>Integration with Visualization Tools</w:t>
+        <w:t>Integration</w:t>
+      </w:r>
+      <w:proofErr w:type="gramEnd"/>
+      <w:r>
+        <w:rPr>
+          <w:rFonts w:ascii="Times New Roman" w:eastAsia="Times New Roman" w:hAnsi="Times New Roman" w:cs="Times New Roman"/>
+          <w:b/>
+          <w:bCs/>
+          <w:kern w:val="0"/>
+          <w14:ligatures w14:val="none"/>
+        </w:rPr>
+        <w:t xml:space="preserve"> with Visualization Tools</w:t>
       </w:r>
       <w:r>
         <w:rPr>
@@ -1103,6 +1185,169 @@
           <w14:ligatures w14:val="none"/>
         </w:rPr>
         <w:t xml:space="preserve"> formats for further use in CAD software and sharing.</w:t>
+      </w:r>
+    </w:p>
+    <w:p>
+      <w:pPr>
+        <w:pStyle w:val="Title"/>
+        <w:pBdr>
+          <w:bottom w:val="single" w:sz="4" w:space="1" w:color="auto"/>
+        </w:pBdr>
+        <w:rPr>
+          <w:u w:val="single"/>
+        </w:rPr>
+      </w:pPr>
+      <w:r>
+        <w:rPr>
+          <w:u w:val="single"/>
+        </w:rPr>
+        <w:t>Timeline Suggestion</w:t>
+      </w:r>
+    </w:p>
+    <w:p>
+      <w:r>
+        <w:t>Here's a suggested timeline for implementing these steps:</w:t>
+      </w:r>
+    </w:p>
+    <w:p>
+      <w:pPr>
+        <w:numPr>
+          <w:ilvl w:val="0"/>
+          <w:numId w:val="13"/>
+        </w:numPr>
+      </w:pPr>
+      <w:r>
+        <w:rPr>
+          <w:b/>
+          <w:bCs/>
+        </w:rPr>
+        <w:t>Week 1</w:t>
+      </w:r>
+      <w:r>
+        <w:t>: Data exploration and visualization; understand patterns in your dataset</w:t>
+      </w:r>
+    </w:p>
+    <w:p>
+      <w:pPr>
+        <w:numPr>
+          <w:ilvl w:val="0"/>
+          <w:numId w:val="13"/>
+        </w:numPr>
+      </w:pPr>
+      <w:r>
+        <w:rPr>
+          <w:b/>
+          <w:bCs/>
+        </w:rPr>
+        <w:t>Week 2</w:t>
+      </w:r>
+      <w:r>
+        <w:t>: Data preprocessing and initial model architecture setup</w:t>
+      </w:r>
+    </w:p>
+    <w:p>
+      <w:pPr>
+        <w:numPr>
+          <w:ilvl w:val="0"/>
+          <w:numId w:val="13"/>
+        </w:numPr>
+      </w:pPr>
+      <w:r>
+        <w:rPr>
+          <w:b/>
+          <w:bCs/>
+        </w:rPr>
+        <w:t>Week 3-4</w:t>
+      </w:r>
+      <w:r>
+        <w:t>: Model training and hyperparameter tuning</w:t>
+      </w:r>
+    </w:p>
+    <w:p>
+      <w:pPr>
+        <w:numPr>
+          <w:ilvl w:val="0"/>
+          <w:numId w:val="13"/>
+        </w:numPr>
+      </w:pPr>
+      <w:r>
+        <w:rPr>
+          <w:b/>
+          <w:bCs/>
+        </w:rPr>
+        <w:t>Week 5</w:t>
+      </w:r>
+      <w:r>
+        <w:t>: Evaluation and refinement of model</w:t>
+      </w:r>
+    </w:p>
+    <w:p>
+      <w:pPr>
+        <w:numPr>
+          <w:ilvl w:val="0"/>
+          <w:numId w:val="13"/>
+        </w:numPr>
+      </w:pPr>
+      <w:r>
+        <w:rPr>
+          <w:b/>
+          <w:bCs/>
+        </w:rPr>
+        <w:t>Week 6</w:t>
+      </w:r>
+      <w:r>
+        <w:t>: Development of the user interface for floor plan generation</w:t>
+      </w:r>
+    </w:p>
+    <w:p>
+      <w:pPr>
+        <w:numPr>
+          <w:ilvl w:val="0"/>
+          <w:numId w:val="13"/>
+        </w:numPr>
+      </w:pPr>
+      <w:r>
+        <w:rPr>
+          <w:b/>
+          <w:bCs/>
+        </w:rPr>
+        <w:t>Week 7</w:t>
+      </w:r>
+      <w:r>
+        <w:t>: Testing with various input configurations and documenting results</w:t>
+      </w:r>
+    </w:p>
+    <w:p>
+      <w:pPr>
+        <w:numPr>
+          <w:ilvl w:val="0"/>
+          <w:numId w:val="13"/>
+        </w:numPr>
+      </w:pPr>
+      <w:r>
+        <w:rPr>
+          <w:b/>
+          <w:bCs/>
+        </w:rPr>
+        <w:t>Week 8</w:t>
+      </w:r>
+      <w:r>
+        <w:t>: Final integration and project documentation</w:t>
+      </w:r>
+    </w:p>
+    <w:p>
+      <w:r>
+        <w:t xml:space="preserve">Remember to start with </w:t>
+      </w:r>
+      <w:r>
+        <w:rPr>
+          <w:b/>
+          <w:bCs/>
+        </w:rPr>
+        <w:t>a simpler model</w:t>
+      </w:r>
+      <w:r>
+        <w:t xml:space="preserve"> and gradually increase complexity as you gain confidence in your implementation. Would you like me to elaborate on any specific part of this roadmap?</w:t>
       </w:r>
     </w:p>
     <w:p/>
@@ -1715,6 +1960,119 @@
     </w:lvl>
   </w:abstractNum>
   <w:abstractNum w:abstractNumId="4" w15:restartNumberingAfterBreak="0">
+    <w:nsid w:val="1F3E3D3C"/>
+    <w:multiLevelType w:val="multilevel"/>
+    <w:tmpl w:val="D4123A8C"/>
+    <w:lvl w:ilvl="0">
+      <w:start w:val="1"/>
+      <w:numFmt w:val="decimal"/>
+      <w:lvlText w:val="%1."/>
+      <w:lvlJc w:val="left"/>
+      <w:pPr>
+        <w:tabs>
+          <w:tab w:val="num" w:pos="720"/>
+        </w:tabs>
+        <w:ind w:left="720" w:hanging="360"/>
+      </w:pPr>
+    </w:lvl>
+    <w:lvl w:ilvl="1" w:tentative="1">
+      <w:start w:val="1"/>
+      <w:numFmt w:val="decimal"/>
+      <w:lvlText w:val="%2."/>
+      <w:lvlJc w:val="left"/>
+      <w:pPr>
+        <w:tabs>
+          <w:tab w:val="num" w:pos="1440"/>
+        </w:tabs>
+        <w:ind w:left="1440" w:hanging="360"/>
+      </w:pPr>
+    </w:lvl>
+    <w:lvl w:ilvl="2" w:tentative="1">
+      <w:start w:val="1"/>
+      <w:numFmt w:val="decimal"/>
+      <w:lvlText w:val="%3."/>
+      <w:lvlJc w:val="left"/>
+      <w:pPr>
+        <w:tabs>
+          <w:tab w:val="num" w:pos="2160"/>
+        </w:tabs>
+        <w:ind w:left="2160" w:hanging="360"/>
+      </w:pPr>
+    </w:lvl>
+    <w:lvl w:ilvl="3" w:tentative="1">
+      <w:start w:val="1"/>
+      <w:numFmt w:val="decimal"/>
+      <w:lvlText w:val="%4."/>
+      <w:lvlJc w:val="left"/>
+      <w:pPr>
+        <w:tabs>
+          <w:tab w:val="num" w:pos="2880"/>
+        </w:tabs>
+        <w:ind w:left="2880" w:hanging="360"/>
+      </w:pPr>
+    </w:lvl>
+    <w:lvl w:ilvl="4" w:tentative="1">
+      <w:start w:val="1"/>
+      <w:numFmt w:val="decimal"/>
+      <w:lvlText w:val="%5."/>
+      <w:lvlJc w:val="left"/>
+      <w:pPr>
+        <w:tabs>
+          <w:tab w:val="num" w:pos="3600"/>
+        </w:tabs>
+        <w:ind w:left="3600" w:hanging="360"/>
+      </w:pPr>
+    </w:lvl>
+    <w:lvl w:ilvl="5" w:tentative="1">
+      <w:start w:val="1"/>
+      <w:numFmt w:val="decimal"/>
+      <w:lvlText w:val="%6."/>
+      <w:lvlJc w:val="left"/>
+      <w:pPr>
+        <w:tabs>
+          <w:tab w:val="num" w:pos="4320"/>
+        </w:tabs>
+        <w:ind w:left="4320" w:hanging="360"/>
+      </w:pPr>
+    </w:lvl>
+    <w:lvl w:ilvl="6" w:tentative="1">
+      <w:start w:val="1"/>
+      <w:numFmt w:val="decimal"/>
+      <w:lvlText w:val="%7."/>
+      <w:lvlJc w:val="left"/>
+      <w:pPr>
+        <w:tabs>
+          <w:tab w:val="num" w:pos="5040"/>
+        </w:tabs>
+        <w:ind w:left="5040" w:hanging="360"/>
+      </w:pPr>
+    </w:lvl>
+    <w:lvl w:ilvl="7" w:tentative="1">
+      <w:start w:val="1"/>
+      <w:numFmt w:val="decimal"/>
+      <w:lvlText w:val="%8."/>
+      <w:lvlJc w:val="left"/>
+      <w:pPr>
+        <w:tabs>
+          <w:tab w:val="num" w:pos="5760"/>
+        </w:tabs>
+        <w:ind w:left="5760" w:hanging="360"/>
+      </w:pPr>
+    </w:lvl>
+    <w:lvl w:ilvl="8" w:tentative="1">
+      <w:start w:val="1"/>
+      <w:numFmt w:val="decimal"/>
+      <w:lvlText w:val="%9."/>
+      <w:lvlJc w:val="left"/>
+      <w:pPr>
+        <w:tabs>
+          <w:tab w:val="num" w:pos="6480"/>
+        </w:tabs>
+        <w:ind w:left="6480" w:hanging="360"/>
+      </w:pPr>
+    </w:lvl>
+  </w:abstractNum>
+  <w:abstractNum w:abstractNumId="5" w15:restartNumberingAfterBreak="0">
     <w:nsid w:val="2A96689E"/>
     <w:multiLevelType w:val="multilevel"/>
     <w:tmpl w:val="85C8BAAA"/>
@@ -1863,7 +2221,7 @@
       </w:rPr>
     </w:lvl>
   </w:abstractNum>
-  <w:abstractNum w:abstractNumId="5" w15:restartNumberingAfterBreak="0">
+  <w:abstractNum w:abstractNumId="6" w15:restartNumberingAfterBreak="0">
     <w:nsid w:val="30C12B5B"/>
     <w:multiLevelType w:val="multilevel"/>
     <w:tmpl w:val="094CF686"/>
@@ -2012,7 +2370,7 @@
       </w:rPr>
     </w:lvl>
   </w:abstractNum>
-  <w:abstractNum w:abstractNumId="6" w15:restartNumberingAfterBreak="0">
+  <w:abstractNum w:abstractNumId="7" w15:restartNumberingAfterBreak="0">
     <w:nsid w:val="41CB49A0"/>
     <w:multiLevelType w:val="multilevel"/>
     <w:tmpl w:val="8BA81A88"/>
@@ -2161,7 +2519,7 @@
       </w:rPr>
     </w:lvl>
   </w:abstractNum>
-  <w:abstractNum w:abstractNumId="7" w15:restartNumberingAfterBreak="0">
+  <w:abstractNum w:abstractNumId="8" w15:restartNumberingAfterBreak="0">
     <w:nsid w:val="5C2A75B8"/>
     <w:multiLevelType w:val="multilevel"/>
     <w:tmpl w:val="DCFC60B2"/>
@@ -2310,7 +2668,7 @@
       </w:rPr>
     </w:lvl>
   </w:abstractNum>
-  <w:abstractNum w:abstractNumId="8" w15:restartNumberingAfterBreak="0">
+  <w:abstractNum w:abstractNumId="9" w15:restartNumberingAfterBreak="0">
     <w:nsid w:val="5FCF5E5D"/>
     <w:multiLevelType w:val="multilevel"/>
     <w:tmpl w:val="A814A078"/>
@@ -2459,7 +2817,7 @@
       </w:rPr>
     </w:lvl>
   </w:abstractNum>
-  <w:abstractNum w:abstractNumId="9" w15:restartNumberingAfterBreak="0">
+  <w:abstractNum w:abstractNumId="10" w15:restartNumberingAfterBreak="0">
     <w:nsid w:val="61956D07"/>
     <w:multiLevelType w:val="multilevel"/>
     <w:tmpl w:val="D160074C"/>
@@ -2608,7 +2966,7 @@
       </w:rPr>
     </w:lvl>
   </w:abstractNum>
-  <w:abstractNum w:abstractNumId="10" w15:restartNumberingAfterBreak="0">
+  <w:abstractNum w:abstractNumId="11" w15:restartNumberingAfterBreak="0">
     <w:nsid w:val="757A0D96"/>
     <w:multiLevelType w:val="multilevel"/>
     <w:tmpl w:val="C394892A"/>
@@ -2757,7 +3115,7 @@
       </w:rPr>
     </w:lvl>
   </w:abstractNum>
-  <w:abstractNum w:abstractNumId="11" w15:restartNumberingAfterBreak="0">
+  <w:abstractNum w:abstractNumId="12" w15:restartNumberingAfterBreak="0">
     <w:nsid w:val="7DD07A0A"/>
     <w:multiLevelType w:val="multilevel"/>
     <w:tmpl w:val="66D8F27C"/>
@@ -2907,25 +3265,25 @@
     </w:lvl>
   </w:abstractNum>
   <w:num w:numId="1" w16cid:durableId="1122109804">
-    <w:abstractNumId w:val="4"/>
+    <w:abstractNumId w:val="5"/>
   </w:num>
   <w:num w:numId="2" w16cid:durableId="1781027419">
     <w:abstractNumId w:val="3"/>
   </w:num>
   <w:num w:numId="3" w16cid:durableId="785318351">
-    <w:abstractNumId w:val="6"/>
+    <w:abstractNumId w:val="7"/>
   </w:num>
   <w:num w:numId="4" w16cid:durableId="81493699">
     <w:abstractNumId w:val="0"/>
   </w:num>
   <w:num w:numId="5" w16cid:durableId="1981692730">
-    <w:abstractNumId w:val="7"/>
+    <w:abstractNumId w:val="8"/>
   </w:num>
   <w:num w:numId="6" w16cid:durableId="525556924">
-    <w:abstractNumId w:val="9"/>
+    <w:abstractNumId w:val="10"/>
   </w:num>
   <w:num w:numId="7" w16cid:durableId="347879130">
-    <w:abstractNumId w:val="5"/>
+    <w:abstractNumId w:val="6"/>
   </w:num>
   <w:num w:numId="8" w16cid:durableId="1031760149">
     <w:abstractNumId w:val="1"/>
@@ -2934,13 +3292,16 @@
     <w:abstractNumId w:val="2"/>
   </w:num>
   <w:num w:numId="10" w16cid:durableId="990867305">
-    <w:abstractNumId w:val="10"/>
+    <w:abstractNumId w:val="11"/>
   </w:num>
   <w:num w:numId="11" w16cid:durableId="1385907477">
-    <w:abstractNumId w:val="8"/>
+    <w:abstractNumId w:val="9"/>
   </w:num>
   <w:num w:numId="12" w16cid:durableId="186985981">
-    <w:abstractNumId w:val="11"/>
+    <w:abstractNumId w:val="12"/>
+  </w:num>
+  <w:num w:numId="13" w16cid:durableId="848372963">
+    <w:abstractNumId w:val="4"/>
   </w:num>
 </w:numbering>
 </file>

</xml_diff>